<commit_message>
Specs import: anonymization update
</commit_message>
<xml_diff>
--- a/docs/Anonymization/Shanoir-NG_Import.docx
+++ b/docs/Anonymization/Shanoir-NG_Import.docx
@@ -7,8 +7,13 @@
         <w:pStyle w:val="Titre"/>
         <w:jc w:val="center"/>
       </w:pPr>
-      <w:r>
-        <w:t>Shanoir NG</w:t>
+      <w:proofErr w:type="spellStart"/>
+      <w:r>
+        <w:t>Shanoir</w:t>
+      </w:r>
+      <w:proofErr w:type="spellEnd"/>
+      <w:r>
+        <w:t xml:space="preserve"> NG</w:t>
       </w:r>
       <w:r>
         <w:t xml:space="preserve"> – </w:t>
@@ -2124,12 +2129,14 @@
       </w:pPr>
       <w:bookmarkStart w:id="0" w:name="_Toc447099453"/>
       <w:bookmarkStart w:id="1" w:name="_Toc486500170"/>
+      <w:proofErr w:type="spellStart"/>
       <w:r>
         <w:rPr>
           <w:lang w:val="en-US"/>
         </w:rPr>
         <w:t>Microservice</w:t>
       </w:r>
+      <w:proofErr w:type="spellEnd"/>
       <w:r>
         <w:rPr>
           <w:lang w:val="en-US"/>
@@ -2154,12 +2161,14 @@
         </w:rPr>
       </w:pPr>
       <w:bookmarkStart w:id="2" w:name="_Toc486500171"/>
+      <w:proofErr w:type="spellStart"/>
       <w:r>
         <w:rPr>
           <w:lang w:val="en-US"/>
         </w:rPr>
         <w:t>Microservice</w:t>
       </w:r>
+      <w:proofErr w:type="spellEnd"/>
       <w:r>
         <w:rPr>
           <w:lang w:val="en-US"/>
@@ -2178,7 +2187,35 @@
         <w:rPr>
           <w:lang w:val="en-US"/>
         </w:rPr>
-        <w:t xml:space="preserve">This microservice is a part of the Shanoir-NG application and is </w:t>
+        <w:t xml:space="preserve">This </w:t>
+      </w:r>
+      <w:proofErr w:type="spellStart"/>
+      <w:r>
+        <w:rPr>
+          <w:lang w:val="en-US"/>
+        </w:rPr>
+        <w:t>microservice</w:t>
+      </w:r>
+      <w:proofErr w:type="spellEnd"/>
+      <w:r>
+        <w:rPr>
+          <w:lang w:val="en-US"/>
+        </w:rPr>
+        <w:t xml:space="preserve"> is a part of the </w:t>
+      </w:r>
+      <w:proofErr w:type="spellStart"/>
+      <w:r>
+        <w:rPr>
+          <w:lang w:val="en-US"/>
+        </w:rPr>
+        <w:t>Shanoir</w:t>
+      </w:r>
+      <w:proofErr w:type="spellEnd"/>
+      <w:r>
+        <w:rPr>
+          <w:lang w:val="en-US"/>
+        </w:rPr>
+        <w:t xml:space="preserve">-NG application and is </w:t>
       </w:r>
       <w:r>
         <w:rPr>
@@ -2227,11 +2264,19 @@
           <w:lang w:val="en-US"/>
         </w:rPr>
       </w:pPr>
-      <w:r>
-        <w:rPr>
-          <w:lang w:val="en-US"/>
-        </w:rPr>
-        <w:t>Shanoir NG main functionalities are:</w:t>
+      <w:proofErr w:type="spellStart"/>
+      <w:r>
+        <w:rPr>
+          <w:lang w:val="en-US"/>
+        </w:rPr>
+        <w:t>Shanoir</w:t>
+      </w:r>
+      <w:proofErr w:type="spellEnd"/>
+      <w:r>
+        <w:rPr>
+          <w:lang w:val="en-US"/>
+        </w:rPr>
+        <w:t xml:space="preserve"> NG main functionalities are:</w:t>
       </w:r>
     </w:p>
     <w:p>
@@ -2285,8 +2330,16 @@
         <w:rPr>
           <w:lang w:val="en-US"/>
         </w:rPr>
-        <w:t>Import from ShanoirUploader</w:t>
-      </w:r>
+        <w:t xml:space="preserve">Import from </w:t>
+      </w:r>
+      <w:proofErr w:type="spellStart"/>
+      <w:r>
+        <w:rPr>
+          <w:lang w:val="en-US"/>
+        </w:rPr>
+        <w:t>ShanoirUploader</w:t>
+      </w:r>
+      <w:proofErr w:type="spellEnd"/>
     </w:p>
     <w:p>
       <w:pPr>
@@ -2303,7 +2356,21 @@
         <w:rPr>
           <w:lang w:val="en-US"/>
         </w:rPr>
-        <w:t>Import processed dataset (NifTi)</w:t>
+        <w:t>Import processed dataset (</w:t>
+      </w:r>
+      <w:proofErr w:type="spellStart"/>
+      <w:r>
+        <w:rPr>
+          <w:lang w:val="en-US"/>
+        </w:rPr>
+        <w:t>NifTi</w:t>
+      </w:r>
+      <w:proofErr w:type="spellEnd"/>
+      <w:r>
+        <w:rPr>
+          <w:lang w:val="en-US"/>
+        </w:rPr>
+        <w:t>)</w:t>
       </w:r>
     </w:p>
     <w:p>
@@ -2589,11 +2656,19 @@
           <w:lang w:val="en-US"/>
         </w:rPr>
       </w:pPr>
-      <w:r>
-        <w:rPr>
-          <w:lang w:val="en-US"/>
-        </w:rPr>
-        <w:t>Nifti conversion</w:t>
+      <w:proofErr w:type="spellStart"/>
+      <w:r>
+        <w:rPr>
+          <w:lang w:val="en-US"/>
+        </w:rPr>
+        <w:t>Nifti</w:t>
+      </w:r>
+      <w:proofErr w:type="spellEnd"/>
+      <w:r>
+        <w:rPr>
+          <w:lang w:val="en-US"/>
+        </w:rPr>
+        <w:t xml:space="preserve"> conversion</w:t>
       </w:r>
     </w:p>
     <w:p>
@@ -2738,11 +2813,19 @@
           <w:lang w:val="en-US"/>
         </w:rPr>
       </w:pPr>
-      <w:r>
-        <w:rPr>
-          <w:lang w:val="en-US"/>
-        </w:rPr>
-        <w:t>Nifti conversion</w:t>
+      <w:proofErr w:type="spellStart"/>
+      <w:r>
+        <w:rPr>
+          <w:lang w:val="en-US"/>
+        </w:rPr>
+        <w:t>Nifti</w:t>
+      </w:r>
+      <w:proofErr w:type="spellEnd"/>
+      <w:r>
+        <w:rPr>
+          <w:lang w:val="en-US"/>
+        </w:rPr>
+        <w:t xml:space="preserve"> conversion</w:t>
       </w:r>
     </w:p>
     <w:p>
@@ -2781,9 +2864,17 @@
         <w:rPr>
           <w:lang w:val="en-US"/>
         </w:rPr>
-        <w:t>Import from ShanoirUploader</w:t>
+        <w:t xml:space="preserve">Import from </w:t>
+      </w:r>
+      <w:proofErr w:type="spellStart"/>
+      <w:r>
+        <w:rPr>
+          <w:lang w:val="en-US"/>
+        </w:rPr>
+        <w:t>ShanoirUploader</w:t>
       </w:r>
       <w:bookmarkEnd w:id="9"/>
+      <w:proofErr w:type="spellEnd"/>
     </w:p>
     <w:p>
       <w:pPr>
@@ -2881,11 +2972,19 @@
           <w:lang w:val="en-US"/>
         </w:rPr>
       </w:pPr>
-      <w:r>
-        <w:rPr>
-          <w:lang w:val="en-US"/>
-        </w:rPr>
-        <w:t>Nifti conversion</w:t>
+      <w:proofErr w:type="spellStart"/>
+      <w:r>
+        <w:rPr>
+          <w:lang w:val="en-US"/>
+        </w:rPr>
+        <w:t>Nifti</w:t>
+      </w:r>
+      <w:proofErr w:type="spellEnd"/>
+      <w:r>
+        <w:rPr>
+          <w:lang w:val="en-US"/>
+        </w:rPr>
+        <w:t xml:space="preserve"> conversion</w:t>
       </w:r>
     </w:p>
     <w:p>
@@ -2900,7 +2999,21 @@
         <w:rPr>
           <w:lang w:val="en-US"/>
         </w:rPr>
-        <w:t>Import processed dataset (NifTi)</w:t>
+        <w:t>Import processed dataset (</w:t>
+      </w:r>
+      <w:proofErr w:type="spellStart"/>
+      <w:r>
+        <w:rPr>
+          <w:lang w:val="en-US"/>
+        </w:rPr>
+        <w:t>NifTi</w:t>
+      </w:r>
+      <w:proofErr w:type="spellEnd"/>
+      <w:r>
+        <w:rPr>
+          <w:lang w:val="en-US"/>
+        </w:rPr>
+        <w:t>)</w:t>
       </w:r>
       <w:bookmarkEnd w:id="10"/>
     </w:p>
@@ -2982,11 +3095,19 @@
           <w:lang w:val="en-US"/>
         </w:rPr>
       </w:pPr>
-      <w:r>
-        <w:rPr>
-          <w:lang w:val="en-US"/>
-        </w:rPr>
-        <w:t>Nifti conversion</w:t>
+      <w:proofErr w:type="spellStart"/>
+      <w:r>
+        <w:rPr>
+          <w:lang w:val="en-US"/>
+        </w:rPr>
+        <w:t>Nifti</w:t>
+      </w:r>
+      <w:proofErr w:type="spellEnd"/>
+      <w:r>
+        <w:rPr>
+          <w:lang w:val="en-US"/>
+        </w:rPr>
+        <w:t xml:space="preserve"> conversion</w:t>
       </w:r>
     </w:p>
     <w:p>
@@ -3033,7 +3154,21 @@
         <w:rPr>
           <w:lang w:val="en-US"/>
         </w:rPr>
-        <w:t>Processed dataset (NifTi)</w:t>
+        <w:t>Processed dataset (</w:t>
+      </w:r>
+      <w:proofErr w:type="spellStart"/>
+      <w:r>
+        <w:rPr>
+          <w:lang w:val="en-US"/>
+        </w:rPr>
+        <w:t>NifTi</w:t>
+      </w:r>
+      <w:proofErr w:type="spellEnd"/>
+      <w:r>
+        <w:rPr>
+          <w:lang w:val="en-US"/>
+        </w:rPr>
+        <w:t>)</w:t>
       </w:r>
     </w:p>
     <w:p>
@@ -3151,11 +3286,19 @@
           <w:lang w:val="en-US"/>
         </w:rPr>
       </w:pPr>
-      <w:r>
-        <w:rPr>
-          <w:lang w:val="en-US"/>
-        </w:rPr>
-        <w:t>Nifti conversion</w:t>
+      <w:proofErr w:type="spellStart"/>
+      <w:r>
+        <w:rPr>
+          <w:lang w:val="en-US"/>
+        </w:rPr>
+        <w:t>Nifti</w:t>
+      </w:r>
+      <w:proofErr w:type="spellEnd"/>
+      <w:r>
+        <w:rPr>
+          <w:lang w:val="en-US"/>
+        </w:rPr>
+        <w:t xml:space="preserve"> conversion</w:t>
       </w:r>
     </w:p>
     <w:p>
@@ -3459,11 +3602,19 @@
         </w:rPr>
       </w:pPr>
       <w:bookmarkStart w:id="20" w:name="_Toc486500189"/>
-      <w:r>
-        <w:rPr>
-          <w:lang w:val="en-US"/>
-        </w:rPr>
-        <w:t>Nifti conversion</w:t>
+      <w:proofErr w:type="spellStart"/>
+      <w:r>
+        <w:rPr>
+          <w:lang w:val="en-US"/>
+        </w:rPr>
+        <w:t>Nifti</w:t>
+      </w:r>
+      <w:proofErr w:type="spellEnd"/>
+      <w:r>
+        <w:rPr>
+          <w:lang w:val="en-US"/>
+        </w:rPr>
+        <w:t xml:space="preserve"> conversion</w:t>
       </w:r>
       <w:bookmarkEnd w:id="20"/>
     </w:p>
@@ -3554,7 +3705,14 @@
         <w:rPr>
           <w:lang w:val="en-US"/>
         </w:rPr>
-        <w:t xml:space="preserve">Anonymized fields </w:t>
+        <w:t xml:space="preserve">Anonymized </w:t>
+      </w:r>
+      <w:proofErr w:type="gramStart"/>
+      <w:r>
+        <w:rPr>
+          <w:lang w:val="en-US"/>
+        </w:rPr>
+        <w:t xml:space="preserve">fields </w:t>
       </w:r>
       <w:r>
         <w:rPr>
@@ -3562,6 +3720,7 @@
         </w:rPr>
         <w:t>:</w:t>
       </w:r>
+      <w:proofErr w:type="gramEnd"/>
     </w:p>
     <w:p>
       <w:pPr>
@@ -3601,7 +3760,131 @@
         <w:rPr>
           <w:lang w:val="en-US"/>
         </w:rPr>
-        <w:t>Technical Specification of Shanoir Old Anonymization</w:t>
+        <w:t>Prerequisite</w:t>
+      </w:r>
+    </w:p>
+    <w:p>
+      <w:pPr>
+        <w:rPr>
+          <w:lang w:val="en-US"/>
+        </w:rPr>
+      </w:pPr>
+      <w:r>
+        <w:rPr>
+          <w:lang w:val="en-US"/>
+        </w:rPr>
+        <w:t>Zip files should be unzipped.</w:t>
+      </w:r>
+    </w:p>
+    <w:p>
+      <w:pPr>
+        <w:rPr>
+          <w:lang w:val="en-US"/>
+        </w:rPr>
+      </w:pPr>
+      <w:r>
+        <w:rPr>
+          <w:highlight w:val="yellow"/>
+          <w:lang w:val="en-US"/>
+        </w:rPr>
+        <w:t>Check if zip files are unzipped during anonymization step or before.</w:t>
+      </w:r>
+    </w:p>
+    <w:p>
+      <w:pPr>
+        <w:pStyle w:val="Titre3"/>
+        <w:rPr>
+          <w:lang w:val="en-US"/>
+        </w:rPr>
+      </w:pPr>
+      <w:r>
+        <w:rPr>
+          <w:lang w:val="en-US"/>
+        </w:rPr>
+        <w:t>Steps</w:t>
+      </w:r>
+    </w:p>
+    <w:p>
+      <w:pPr>
+        <w:pStyle w:val="Paragraphedeliste"/>
+        <w:numPr>
+          <w:ilvl w:val="0"/>
+          <w:numId w:val="27"/>
+        </w:numPr>
+        <w:rPr>
+          <w:lang w:val="en-US"/>
+        </w:rPr>
+      </w:pPr>
+      <w:r>
+        <w:rPr>
+          <w:lang w:val="en-US"/>
+        </w:rPr>
+        <w:t>Anonymization</w:t>
+      </w:r>
+    </w:p>
+    <w:p>
+      <w:pPr>
+        <w:pStyle w:val="Paragraphedeliste"/>
+        <w:numPr>
+          <w:ilvl w:val="0"/>
+          <w:numId w:val="27"/>
+        </w:numPr>
+        <w:rPr>
+          <w:lang w:val="en-US"/>
+        </w:rPr>
+      </w:pPr>
+      <w:r>
+        <w:rPr>
+          <w:lang w:val="en-US"/>
+        </w:rPr>
+        <w:t>Send email</w:t>
+      </w:r>
+    </w:p>
+    <w:p>
+      <w:pPr>
+        <w:pStyle w:val="Paragraphedeliste"/>
+        <w:numPr>
+          <w:ilvl w:val="0"/>
+          <w:numId w:val="27"/>
+        </w:numPr>
+        <w:rPr>
+          <w:lang w:val="en-US"/>
+        </w:rPr>
+      </w:pPr>
+      <w:r>
+        <w:rPr>
+          <w:lang w:val="en-US"/>
+        </w:rPr>
+        <w:t>Create folders</w:t>
+      </w:r>
+    </w:p>
+    <w:p>
+      <w:pPr>
+        <w:pStyle w:val="Titre3"/>
+        <w:rPr>
+          <w:lang w:val="en-US"/>
+        </w:rPr>
+      </w:pPr>
+      <w:r>
+        <w:rPr>
+          <w:lang w:val="en-US"/>
+        </w:rPr>
+        <w:lastRenderedPageBreak/>
+        <w:t xml:space="preserve">Technical Specification of </w:t>
+      </w:r>
+      <w:proofErr w:type="spellStart"/>
+      <w:r>
+        <w:rPr>
+          <w:lang w:val="en-US"/>
+        </w:rPr>
+        <w:t>Shanoir</w:t>
+      </w:r>
+      <w:proofErr w:type="spellEnd"/>
+      <w:r>
+        <w:rPr>
+          <w:lang w:val="en-US"/>
+        </w:rPr>
+        <w:t xml:space="preserve"> Old Anonymization</w:t>
       </w:r>
     </w:p>
     <w:p>
@@ -3615,19 +3898,127 @@
         <w:rPr>
           <w:lang w:val="en-US"/>
         </w:rPr>
-        <w:t xml:space="preserve">During the import, the user have to click on the button “import Dicom Data” displayed by the xhtml page importFromSCP.xhtml. This action triggers the method </w:t>
-      </w:r>
-      <w:r>
-        <w:rPr>
-          <w:lang w:val="en-US"/>
-        </w:rPr>
-        <w:t>processFullImportFromNetwork() of the java class ContextualImportSupport. processFullImportFromNetwork()</w:t>
-      </w:r>
-      <w:r>
-        <w:rPr>
-          <w:lang w:val="en-US"/>
-        </w:rPr>
-        <w:t xml:space="preserve"> perform many actions to prepare data import in shanoir PACS, described in figure 1.</w:t>
+        <w:t xml:space="preserve">During the import, the user have to click on the button “import </w:t>
+      </w:r>
+      <w:proofErr w:type="spellStart"/>
+      <w:r>
+        <w:rPr>
+          <w:lang w:val="en-US"/>
+        </w:rPr>
+        <w:t>Dicom</w:t>
+      </w:r>
+      <w:proofErr w:type="spellEnd"/>
+      <w:r>
+        <w:rPr>
+          <w:lang w:val="en-US"/>
+        </w:rPr>
+        <w:t xml:space="preserve"> Data” displayed by the </w:t>
+      </w:r>
+      <w:proofErr w:type="spellStart"/>
+      <w:r>
+        <w:rPr>
+          <w:lang w:val="en-US"/>
+        </w:rPr>
+        <w:t>xhtml</w:t>
+      </w:r>
+      <w:proofErr w:type="spellEnd"/>
+      <w:r>
+        <w:rPr>
+          <w:lang w:val="en-US"/>
+        </w:rPr>
+        <w:t xml:space="preserve"> page </w:t>
+      </w:r>
+      <w:proofErr w:type="spellStart"/>
+      <w:r>
+        <w:rPr>
+          <w:lang w:val="en-US"/>
+        </w:rPr>
+        <w:t>importFromSCP.xhtml</w:t>
+      </w:r>
+      <w:proofErr w:type="spellEnd"/>
+      <w:r>
+        <w:rPr>
+          <w:lang w:val="en-US"/>
+        </w:rPr>
+        <w:t xml:space="preserve">. This action triggers the method </w:t>
+      </w:r>
+      <w:proofErr w:type="spellStart"/>
+      <w:proofErr w:type="gramStart"/>
+      <w:r>
+        <w:rPr>
+          <w:lang w:val="en-US"/>
+        </w:rPr>
+        <w:t>processFullImportFromNetwork</w:t>
+      </w:r>
+      <w:proofErr w:type="spellEnd"/>
+      <w:r>
+        <w:rPr>
+          <w:lang w:val="en-US"/>
+        </w:rPr>
+        <w:t>(</w:t>
+      </w:r>
+      <w:proofErr w:type="gramEnd"/>
+      <w:r>
+        <w:rPr>
+          <w:lang w:val="en-US"/>
+        </w:rPr>
+        <w:t xml:space="preserve">) of the java class </w:t>
+      </w:r>
+      <w:proofErr w:type="spellStart"/>
+      <w:r>
+        <w:rPr>
+          <w:lang w:val="en-US"/>
+        </w:rPr>
+        <w:t>ContextualImportSupport</w:t>
+      </w:r>
+      <w:proofErr w:type="spellEnd"/>
+      <w:r>
+        <w:rPr>
+          <w:lang w:val="en-US"/>
+        </w:rPr>
+        <w:t xml:space="preserve">. </w:t>
+      </w:r>
+      <w:proofErr w:type="spellStart"/>
+      <w:proofErr w:type="gramStart"/>
+      <w:r>
+        <w:rPr>
+          <w:lang w:val="en-US"/>
+        </w:rPr>
+        <w:t>processFullImportFromNetwork</w:t>
+      </w:r>
+      <w:proofErr w:type="spellEnd"/>
+      <w:r>
+        <w:rPr>
+          <w:lang w:val="en-US"/>
+        </w:rPr>
+        <w:t>(</w:t>
+      </w:r>
+      <w:proofErr w:type="gramEnd"/>
+      <w:r>
+        <w:rPr>
+          <w:lang w:val="en-US"/>
+        </w:rPr>
+        <w:t>)</w:t>
+      </w:r>
+      <w:r>
+        <w:rPr>
+          <w:lang w:val="en-US"/>
+        </w:rPr>
+        <w:t xml:space="preserve"> perform many actions to prepare data import in </w:t>
+      </w:r>
+      <w:proofErr w:type="spellStart"/>
+      <w:r>
+        <w:rPr>
+          <w:lang w:val="en-US"/>
+        </w:rPr>
+        <w:t>shanoir</w:t>
+      </w:r>
+      <w:proofErr w:type="spellEnd"/>
+      <w:r>
+        <w:rPr>
+          <w:lang w:val="en-US"/>
+        </w:rPr>
+        <w:t xml:space="preserve"> PACS, described in figure 1.</w:t>
       </w:r>
     </w:p>
     <w:p>
@@ -3648,7 +4039,6 @@
           <w:noProof/>
           <w:lang w:eastAsia="fr-FR"/>
         </w:rPr>
-        <w:lastRenderedPageBreak/>
         <w:drawing>
           <wp:inline distT="0" distB="0" distL="0" distR="0" wp14:anchorId="3D22CA44" wp14:editId="7AB663D9">
             <wp:extent cx="6466115" cy="3456150"/>
@@ -3705,7 +4095,39 @@
           <w:rFonts w:asciiTheme="majorHAnsi" w:hAnsiTheme="majorHAnsi"/>
           <w:lang w:val="en-US"/>
         </w:rPr>
-        <w:t>Figure 1. Anonymisation process in Shanoir old</w:t>
+        <w:t xml:space="preserve">Figure 1. </w:t>
+      </w:r>
+      <w:proofErr w:type="spellStart"/>
+      <w:r>
+        <w:rPr>
+          <w:rFonts w:asciiTheme="majorHAnsi" w:hAnsiTheme="majorHAnsi"/>
+          <w:lang w:val="en-US"/>
+        </w:rPr>
+        <w:t>Anonymisation</w:t>
+      </w:r>
+      <w:proofErr w:type="spellEnd"/>
+      <w:r>
+        <w:rPr>
+          <w:rFonts w:asciiTheme="majorHAnsi" w:hAnsiTheme="majorHAnsi"/>
+          <w:lang w:val="en-US"/>
+        </w:rPr>
+        <w:t xml:space="preserve"> process in </w:t>
+      </w:r>
+      <w:proofErr w:type="spellStart"/>
+      <w:r>
+        <w:rPr>
+          <w:rFonts w:asciiTheme="majorHAnsi" w:hAnsiTheme="majorHAnsi"/>
+          <w:lang w:val="en-US"/>
+        </w:rPr>
+        <w:t>Shanoir</w:t>
+      </w:r>
+      <w:proofErr w:type="spellEnd"/>
+      <w:r>
+        <w:rPr>
+          <w:rFonts w:asciiTheme="majorHAnsi" w:hAnsiTheme="majorHAnsi"/>
+          <w:lang w:val="en-US"/>
+        </w:rPr>
+        <w:t xml:space="preserve"> old</w:t>
       </w:r>
     </w:p>
     <w:p>
@@ -3727,7 +4149,35 @@
         <w:rPr>
           <w:lang w:val="en-US"/>
         </w:rPr>
-        <w:t xml:space="preserve">Data anonymization is one of the actions that should be done before storing DICOMs in shanoir. The method anonymize(…) of the class DicomWriterBean.java is responsible of the anonymization process. This process is described by figure 2. </w:t>
+        <w:t xml:space="preserve">Data anonymization is one of the actions that should be done before storing DICOMs in </w:t>
+      </w:r>
+      <w:proofErr w:type="spellStart"/>
+      <w:r>
+        <w:rPr>
+          <w:lang w:val="en-US"/>
+        </w:rPr>
+        <w:t>shanoir</w:t>
+      </w:r>
+      <w:proofErr w:type="spellEnd"/>
+      <w:r>
+        <w:rPr>
+          <w:lang w:val="en-US"/>
+        </w:rPr>
+        <w:t xml:space="preserve">. The method </w:t>
+      </w:r>
+      <w:proofErr w:type="gramStart"/>
+      <w:r>
+        <w:rPr>
+          <w:lang w:val="en-US"/>
+        </w:rPr>
+        <w:t>anonymize(</w:t>
+      </w:r>
+      <w:proofErr w:type="gramEnd"/>
+      <w:r>
+        <w:rPr>
+          <w:lang w:val="en-US"/>
+        </w:rPr>
+        <w:t xml:space="preserve">…) of the class DicomWriterBean.java is responsible of the anonymization process. This process is described by figure 2. </w:t>
       </w:r>
     </w:p>
     <w:p>
@@ -3741,6 +4191,7 @@
           <w:noProof/>
           <w:lang w:eastAsia="fr-FR"/>
         </w:rPr>
+        <w:lastRenderedPageBreak/>
         <w:drawing>
           <wp:inline distT="0" distB="0" distL="0" distR="0" wp14:anchorId="4221712C" wp14:editId="17FF69D9">
             <wp:extent cx="5760720" cy="4020820"/>
@@ -3826,7 +4277,6 @@
           <w:noProof/>
           <w:lang w:eastAsia="fr-FR"/>
         </w:rPr>
-        <w:lastRenderedPageBreak/>
         <w:drawing>
           <wp:inline distT="0" distB="0" distL="0" distR="0" wp14:anchorId="3C8C5A89" wp14:editId="6F7A1627">
             <wp:extent cx="2376328" cy="3160207"/>
@@ -3883,7 +4333,25 @@
           <w:rFonts w:asciiTheme="majorHAnsi" w:hAnsiTheme="majorHAnsi"/>
           <w:lang w:val="en-US"/>
         </w:rPr>
-        <w:t>Figure3. getFinalValueForTag method: gets anonymized tag value</w:t>
+        <w:t xml:space="preserve">Figure3. </w:t>
+      </w:r>
+      <w:proofErr w:type="spellStart"/>
+      <w:proofErr w:type="gramStart"/>
+      <w:r>
+        <w:rPr>
+          <w:rFonts w:asciiTheme="majorHAnsi" w:hAnsiTheme="majorHAnsi"/>
+          <w:lang w:val="en-US"/>
+        </w:rPr>
+        <w:t>getFinalValueForTag</w:t>
+      </w:r>
+      <w:proofErr w:type="spellEnd"/>
+      <w:proofErr w:type="gramEnd"/>
+      <w:r>
+        <w:rPr>
+          <w:rFonts w:asciiTheme="majorHAnsi" w:hAnsiTheme="majorHAnsi"/>
+          <w:lang w:val="en-US"/>
+        </w:rPr>
+        <w:t xml:space="preserve"> method: gets anonymized tag value</w:t>
       </w:r>
     </w:p>
     <w:p>
@@ -3897,7 +4365,21 @@
         <w:rPr>
           <w:lang w:val="en-US"/>
         </w:rPr>
-        <w:t xml:space="preserve">The list of tags to be anonymized is stored is the property file shanoir.propeties. </w:t>
+        <w:t xml:space="preserve">The list of tags to be anonymized is stored is the property file </w:t>
+      </w:r>
+      <w:proofErr w:type="spellStart"/>
+      <w:r>
+        <w:rPr>
+          <w:lang w:val="en-US"/>
+        </w:rPr>
+        <w:t>shanoir.propeties</w:t>
+      </w:r>
+      <w:proofErr w:type="spellEnd"/>
+      <w:r>
+        <w:rPr>
+          <w:lang w:val="en-US"/>
+        </w:rPr>
+        <w:t xml:space="preserve">. </w:t>
       </w:r>
     </w:p>
     <w:p>
@@ -3911,25 +4393,21 @@
         <w:rPr>
           <w:lang w:val="en-US"/>
         </w:rPr>
-        <w:t xml:space="preserve">Technical Specification of Shanoir </w:t>
-      </w:r>
-      <w:r>
-        <w:rPr>
-          <w:lang w:val="en-US"/>
-        </w:rPr>
-        <w:t>NG</w:t>
-      </w:r>
-      <w:r>
-        <w:rPr>
-          <w:lang w:val="en-US"/>
-        </w:rPr>
-        <w:t xml:space="preserve"> Anonymization</w:t>
-      </w:r>
-      <w:r>
-        <w:rPr>
-          <w:lang w:val="en-US"/>
-        </w:rPr>
-        <w:t xml:space="preserve"> V1</w:t>
+        <w:t xml:space="preserve">Technical Specification of </w:t>
+      </w:r>
+      <w:proofErr w:type="spellStart"/>
+      <w:r>
+        <w:rPr>
+          <w:lang w:val="en-US"/>
+        </w:rPr>
+        <w:t>Shanoir</w:t>
+      </w:r>
+      <w:proofErr w:type="spellEnd"/>
+      <w:r>
+        <w:rPr>
+          <w:lang w:val="en-US"/>
+        </w:rPr>
+        <w:t xml:space="preserve"> NG Anonymization V1</w:t>
       </w:r>
     </w:p>
     <w:p>
@@ -3949,7 +4427,21 @@
         <w:rPr>
           <w:lang w:val="en-US"/>
         </w:rPr>
-        <w:t xml:space="preserve">is inspired from shanoir old </w:t>
+        <w:t xml:space="preserve">is inspired from </w:t>
+      </w:r>
+      <w:proofErr w:type="spellStart"/>
+      <w:r>
+        <w:rPr>
+          <w:lang w:val="en-US"/>
+        </w:rPr>
+        <w:t>shanoir</w:t>
+      </w:r>
+      <w:proofErr w:type="spellEnd"/>
+      <w:r>
+        <w:rPr>
+          <w:lang w:val="en-US"/>
+        </w:rPr>
+        <w:t xml:space="preserve"> old </w:t>
       </w:r>
       <w:r>
         <w:rPr>
@@ -3961,7 +4453,21 @@
         <w:rPr>
           <w:lang w:val="en-US"/>
         </w:rPr>
-        <w:t xml:space="preserve">. We keep the same conception design used in shanoir old and we add specific cases to be conform to Basic Profile </w:t>
+        <w:t xml:space="preserve">. We keep the same conception design used in </w:t>
+      </w:r>
+      <w:proofErr w:type="spellStart"/>
+      <w:r>
+        <w:rPr>
+          <w:lang w:val="en-US"/>
+        </w:rPr>
+        <w:t>shanoir</w:t>
+      </w:r>
+      <w:proofErr w:type="spellEnd"/>
+      <w:r>
+        <w:rPr>
+          <w:lang w:val="en-US"/>
+        </w:rPr>
+        <w:t xml:space="preserve"> old and we add specific cases to be conform to Basic Profile </w:t>
       </w:r>
       <w:r>
         <w:rPr>
@@ -4005,13 +4511,14 @@
         <w:rPr>
           <w:lang w:val="en-US"/>
         </w:rPr>
-        <w:t xml:space="preserve"> file, which contains the list of the tags to anonymize and the operation to do to anonymize each tag. T</w:t>
-      </w:r>
-      <w:r>
-        <w:rPr>
-          <w:lang w:val="en-US"/>
-        </w:rPr>
-        <w:t xml:space="preserve">he anonymization </w:t>
+        <w:t xml:space="preserve"> file, which contains the list of the tags to anonymize and the operation to do to anonymize each tag. The </w:t>
+      </w:r>
+      <w:r>
+        <w:rPr>
+          <w:lang w:val="en-US"/>
+        </w:rPr>
+        <w:lastRenderedPageBreak/>
+        <w:t xml:space="preserve">anonymization </w:t>
       </w:r>
       <w:r>
         <w:rPr>
@@ -4047,8 +4554,16 @@
         <w:rPr>
           <w:lang w:val="en-US"/>
         </w:rPr>
-        <w:t xml:space="preserve"> hashpap</w:t>
-      </w:r>
+        <w:t xml:space="preserve"> </w:t>
+      </w:r>
+      <w:proofErr w:type="spellStart"/>
+      <w:r>
+        <w:rPr>
+          <w:lang w:val="en-US"/>
+        </w:rPr>
+        <w:t>hashpap</w:t>
+      </w:r>
+      <w:proofErr w:type="spellEnd"/>
       <w:r>
         <w:rPr>
           <w:lang w:val="en-US"/>
@@ -4059,7 +4574,21 @@
         <w:rPr>
           <w:lang w:val="en-US"/>
         </w:rPr>
-        <w:t xml:space="preserve">. Then, for each element in the hashmap, the anonymization service </w:t>
+        <w:t xml:space="preserve">. Then, for each element in the </w:t>
+      </w:r>
+      <w:proofErr w:type="spellStart"/>
+      <w:r>
+        <w:rPr>
+          <w:lang w:val="en-US"/>
+        </w:rPr>
+        <w:t>hashmap</w:t>
+      </w:r>
+      <w:proofErr w:type="spellEnd"/>
+      <w:r>
+        <w:rPr>
+          <w:lang w:val="en-US"/>
+        </w:rPr>
+        <w:t xml:space="preserve">, the anonymization service </w:t>
       </w:r>
       <w:r>
         <w:rPr>
@@ -4149,7 +4678,39 @@
           <w:rFonts w:asciiTheme="majorHAnsi" w:hAnsiTheme="majorHAnsi"/>
           <w:lang w:val="en-US"/>
         </w:rPr>
-        <w:t xml:space="preserve">. Anonymisation process in Shanoir </w:t>
+        <w:t xml:space="preserve">. </w:t>
+      </w:r>
+      <w:proofErr w:type="spellStart"/>
+      <w:r>
+        <w:rPr>
+          <w:rFonts w:asciiTheme="majorHAnsi" w:hAnsiTheme="majorHAnsi"/>
+          <w:lang w:val="en-US"/>
+        </w:rPr>
+        <w:t>Anonymisation</w:t>
+      </w:r>
+      <w:proofErr w:type="spellEnd"/>
+      <w:r>
+        <w:rPr>
+          <w:rFonts w:asciiTheme="majorHAnsi" w:hAnsiTheme="majorHAnsi"/>
+          <w:lang w:val="en-US"/>
+        </w:rPr>
+        <w:t xml:space="preserve"> process in </w:t>
+      </w:r>
+      <w:proofErr w:type="spellStart"/>
+      <w:r>
+        <w:rPr>
+          <w:rFonts w:asciiTheme="majorHAnsi" w:hAnsiTheme="majorHAnsi"/>
+          <w:lang w:val="en-US"/>
+        </w:rPr>
+        <w:t>Shanoir</w:t>
+      </w:r>
+      <w:proofErr w:type="spellEnd"/>
+      <w:r>
+        <w:rPr>
+          <w:rFonts w:asciiTheme="majorHAnsi" w:hAnsiTheme="majorHAnsi"/>
+          <w:lang w:val="en-US"/>
+        </w:rPr>
+        <w:t xml:space="preserve"> </w:t>
       </w:r>
       <w:r>
         <w:rPr>
@@ -4248,8 +4809,17 @@
           <w:rFonts w:asciiTheme="majorHAnsi" w:hAnsiTheme="majorHAnsi"/>
           <w:lang w:val="en-US"/>
         </w:rPr>
-        <w:t>Read anonymization xml file and create the anonymization hashmap</w:t>
-      </w:r>
+        <w:t xml:space="preserve">Read anonymization xml file and create the anonymization </w:t>
+      </w:r>
+      <w:proofErr w:type="spellStart"/>
+      <w:r>
+        <w:rPr>
+          <w:rFonts w:asciiTheme="majorHAnsi" w:hAnsiTheme="majorHAnsi"/>
+          <w:lang w:val="en-US"/>
+        </w:rPr>
+        <w:t>hashmap</w:t>
+      </w:r>
+      <w:proofErr w:type="spellEnd"/>
     </w:p>
     <w:p>
       <w:pPr>
@@ -4335,18 +4905,29 @@
         </w:rPr>
         <w:t xml:space="preserve">. </w:t>
       </w:r>
+      <w:proofErr w:type="spellStart"/>
+      <w:proofErr w:type="gramStart"/>
       <w:r>
         <w:rPr>
           <w:rFonts w:asciiTheme="majorHAnsi" w:hAnsiTheme="majorHAnsi"/>
           <w:lang w:val="en-US"/>
         </w:rPr>
-        <w:t>getFinalValueForTag method</w:t>
-      </w:r>
+        <w:t>getFinalValueForTag</w:t>
+      </w:r>
+      <w:proofErr w:type="spellEnd"/>
+      <w:proofErr w:type="gramEnd"/>
       <w:r>
         <w:rPr>
           <w:rFonts w:asciiTheme="majorHAnsi" w:hAnsiTheme="majorHAnsi"/>
           <w:lang w:val="en-US"/>
         </w:rPr>
+        <w:t xml:space="preserve"> method</w:t>
+      </w:r>
+      <w:r>
+        <w:rPr>
+          <w:rFonts w:asciiTheme="majorHAnsi" w:hAnsiTheme="majorHAnsi"/>
+          <w:lang w:val="en-US"/>
+        </w:rPr>
         <w:t xml:space="preserve"> ameliorated</w:t>
       </w:r>
       <w:r>
@@ -4388,7 +4969,35 @@
         <w:rPr>
           <w:lang w:val="en-US"/>
         </w:rPr>
-        <w:t xml:space="preserve">back of the above design is that the dicomObject created from the dicom image is </w:t>
+        <w:t xml:space="preserve">back of the above design is that the </w:t>
+      </w:r>
+      <w:proofErr w:type="spellStart"/>
+      <w:r>
+        <w:rPr>
+          <w:lang w:val="en-US"/>
+        </w:rPr>
+        <w:t>dicomObject</w:t>
+      </w:r>
+      <w:proofErr w:type="spellEnd"/>
+      <w:r>
+        <w:rPr>
+          <w:lang w:val="en-US"/>
+        </w:rPr>
+        <w:t xml:space="preserve"> created from the </w:t>
+      </w:r>
+      <w:proofErr w:type="spellStart"/>
+      <w:r>
+        <w:rPr>
+          <w:lang w:val="en-US"/>
+        </w:rPr>
+        <w:t>dicom</w:t>
+      </w:r>
+      <w:proofErr w:type="spellEnd"/>
+      <w:r>
+        <w:rPr>
+          <w:lang w:val="en-US"/>
+        </w:rPr>
+        <w:t xml:space="preserve"> image is </w:t>
       </w:r>
       <w:r>
         <w:rPr>
@@ -4434,13 +5043,21 @@
         <w:rPr>
           <w:lang w:val="en-US"/>
         </w:rPr>
-        <w:t>Technical Specification of Shanoir NG Anonymization</w:t>
-      </w:r>
-      <w:r>
-        <w:rPr>
-          <w:lang w:val="en-US"/>
-        </w:rPr>
-        <w:t xml:space="preserve"> V2</w:t>
+        <w:t xml:space="preserve">Technical Specification of </w:t>
+      </w:r>
+      <w:proofErr w:type="spellStart"/>
+      <w:r>
+        <w:rPr>
+          <w:lang w:val="en-US"/>
+        </w:rPr>
+        <w:t>Shanoir</w:t>
+      </w:r>
+      <w:proofErr w:type="spellEnd"/>
+      <w:r>
+        <w:rPr>
+          <w:lang w:val="en-US"/>
+        </w:rPr>
+        <w:t xml:space="preserve"> NG Anonymization V2</w:t>
       </w:r>
     </w:p>
     <w:p>
@@ -4454,7 +5071,35 @@
         <w:rPr>
           <w:lang w:val="en-US"/>
         </w:rPr>
-        <w:t xml:space="preserve">The idea behind this conception is to iterate over the dicom tags in the image instead of iterating over the dicom tags </w:t>
+        <w:t xml:space="preserve">The idea behind this conception is to iterate over the </w:t>
+      </w:r>
+      <w:proofErr w:type="spellStart"/>
+      <w:r>
+        <w:rPr>
+          <w:lang w:val="en-US"/>
+        </w:rPr>
+        <w:t>dicom</w:t>
+      </w:r>
+      <w:proofErr w:type="spellEnd"/>
+      <w:r>
+        <w:rPr>
+          <w:lang w:val="en-US"/>
+        </w:rPr>
+        <w:t xml:space="preserve"> tags in the image instead of iterating over the </w:t>
+      </w:r>
+      <w:proofErr w:type="spellStart"/>
+      <w:r>
+        <w:rPr>
+          <w:lang w:val="en-US"/>
+        </w:rPr>
+        <w:t>dicom</w:t>
+      </w:r>
+      <w:proofErr w:type="spellEnd"/>
+      <w:r>
+        <w:rPr>
+          <w:lang w:val="en-US"/>
+        </w:rPr>
+        <w:t xml:space="preserve"> tags </w:t>
       </w:r>
       <w:r>
         <w:rPr>
@@ -4498,7 +5143,42 @@
         <w:rPr>
           <w:lang w:val="en-US"/>
         </w:rPr>
-        <w:t>The first step is to read the dicom object and to create three dicom tag hashmap</w:t>
+        <w:t xml:space="preserve">The first step is to read the </w:t>
+      </w:r>
+      <w:proofErr w:type="spellStart"/>
+      <w:r>
+        <w:rPr>
+          <w:lang w:val="en-US"/>
+        </w:rPr>
+        <w:t>dicom</w:t>
+      </w:r>
+      <w:proofErr w:type="spellEnd"/>
+      <w:r>
+        <w:rPr>
+          <w:lang w:val="en-US"/>
+        </w:rPr>
+        <w:t xml:space="preserve"> object and to create three </w:t>
+      </w:r>
+      <w:proofErr w:type="spellStart"/>
+      <w:r>
+        <w:rPr>
+          <w:lang w:val="en-US"/>
+        </w:rPr>
+        <w:t>dicom</w:t>
+      </w:r>
+      <w:proofErr w:type="spellEnd"/>
+      <w:r>
+        <w:rPr>
+          <w:lang w:val="en-US"/>
+        </w:rPr>
+        <w:t xml:space="preserve"> tag </w:t>
+      </w:r>
+      <w:proofErr w:type="spellStart"/>
+      <w:r>
+        <w:rPr>
+          <w:lang w:val="en-US"/>
+        </w:rPr>
+        <w:t>hashmap</w:t>
       </w:r>
       <w:r>
         <w:rPr>
@@ -4506,12 +5186,49 @@
         </w:rPr>
         <w:t>s</w:t>
       </w:r>
-      <w:r>
-        <w:rPr>
-          <w:lang w:val="en-US"/>
-        </w:rPr>
-        <w:t>: dicomPrivateTags, dicomPublicTags and dicomBigHexaTags</w:t>
-      </w:r>
+      <w:proofErr w:type="spellEnd"/>
+      <w:r>
+        <w:rPr>
+          <w:lang w:val="en-US"/>
+        </w:rPr>
+        <w:t xml:space="preserve">: </w:t>
+      </w:r>
+      <w:proofErr w:type="spellStart"/>
+      <w:r>
+        <w:rPr>
+          <w:lang w:val="en-US"/>
+        </w:rPr>
+        <w:t>dicomPrivateTags</w:t>
+      </w:r>
+      <w:proofErr w:type="spellEnd"/>
+      <w:r>
+        <w:rPr>
+          <w:lang w:val="en-US"/>
+        </w:rPr>
+        <w:t xml:space="preserve">, </w:t>
+      </w:r>
+      <w:proofErr w:type="spellStart"/>
+      <w:r>
+        <w:rPr>
+          <w:lang w:val="en-US"/>
+        </w:rPr>
+        <w:t>dicomPublicTags</w:t>
+      </w:r>
+      <w:proofErr w:type="spellEnd"/>
+      <w:r>
+        <w:rPr>
+          <w:lang w:val="en-US"/>
+        </w:rPr>
+        <w:t xml:space="preserve"> and </w:t>
+      </w:r>
+      <w:proofErr w:type="spellStart"/>
+      <w:r>
+        <w:rPr>
+          <w:lang w:val="en-US"/>
+        </w:rPr>
+        <w:t>dicomBigHexaTags</w:t>
+      </w:r>
+      <w:proofErr w:type="spellEnd"/>
       <w:r>
         <w:rPr>
           <w:lang w:val="en-US"/>
@@ -4552,32 +5269,36 @@
         <w:rPr>
           <w:lang w:val="en-US"/>
         </w:rPr>
-        <w:t xml:space="preserve"> HashMap&lt;Integer, String&gt; containing the list of DICOM tags to anonymize and one </w:t>
-      </w:r>
-      <w:r>
-        <w:rPr>
-          <w:lang w:val="en-US"/>
-        </w:rPr>
-        <w:t>HashMap&lt;</w:t>
-      </w:r>
-      <w:r>
-        <w:rPr>
-          <w:lang w:val="en-US"/>
-        </w:rPr>
-        <w:t>String</w:t>
-      </w:r>
-      <w:r>
-        <w:rPr>
-          <w:lang w:val="en-US"/>
-        </w:rPr>
-        <w:t>, String&gt;</w:t>
-      </w:r>
-      <w:r>
-        <w:rPr>
-          <w:lang w:val="en-US"/>
-        </w:rPr>
         <w:t xml:space="preserve"> </w:t>
       </w:r>
+      <w:proofErr w:type="spellStart"/>
+      <w:r>
+        <w:rPr>
+          <w:lang w:val="en-US"/>
+        </w:rPr>
+        <w:t>HashMap</w:t>
+      </w:r>
+      <w:proofErr w:type="spellEnd"/>
+      <w:r>
+        <w:rPr>
+          <w:lang w:val="en-US"/>
+        </w:rPr>
+        <w:t xml:space="preserve">&lt;Integer, String&gt; containing the list of DICOM tags to anonymize and one </w:t>
+      </w:r>
+      <w:proofErr w:type="spellStart"/>
+      <w:r>
+        <w:rPr>
+          <w:lang w:val="en-US"/>
+        </w:rPr>
+        <w:t>HashMap</w:t>
+      </w:r>
+      <w:proofErr w:type="spellEnd"/>
+      <w:r>
+        <w:rPr>
+          <w:lang w:val="en-US"/>
+        </w:rPr>
+        <w:t xml:space="preserve">&lt;String, String&gt; </w:t>
+      </w:r>
       <w:r>
         <w:rPr>
           <w:lang w:val="en-US"/>
@@ -4658,29 +5379,61 @@
         </w:rPr>
         <w:t xml:space="preserve">will iterate over </w:t>
       </w:r>
-      <w:r>
-        <w:rPr>
-          <w:lang w:val="en-US"/>
-        </w:rPr>
-        <w:t>dicomPrivateTags, dicomPublicTags and dicomBigHexaTags</w:t>
-      </w:r>
+      <w:proofErr w:type="spellStart"/>
+      <w:r>
+        <w:rPr>
+          <w:lang w:val="en-US"/>
+        </w:rPr>
+        <w:t>dicomPrivateTags</w:t>
+      </w:r>
+      <w:proofErr w:type="spellEnd"/>
+      <w:r>
+        <w:rPr>
+          <w:lang w:val="en-US"/>
+        </w:rPr>
+        <w:t xml:space="preserve">, </w:t>
+      </w:r>
+      <w:proofErr w:type="spellStart"/>
+      <w:r>
+        <w:rPr>
+          <w:lang w:val="en-US"/>
+        </w:rPr>
+        <w:t>dicomPublicTags</w:t>
+      </w:r>
+      <w:proofErr w:type="spellEnd"/>
+      <w:r>
+        <w:rPr>
+          <w:lang w:val="en-US"/>
+        </w:rPr>
+        <w:t xml:space="preserve"> and </w:t>
+      </w:r>
+      <w:proofErr w:type="spellStart"/>
+      <w:r>
+        <w:rPr>
+          <w:lang w:val="en-US"/>
+        </w:rPr>
+        <w:t>dicomBigHexaTags</w:t>
+      </w:r>
+      <w:proofErr w:type="spellEnd"/>
       <w:r>
         <w:rPr>
           <w:lang w:val="en-US"/>
         </w:rPr>
         <w:t xml:space="preserve"> </w:t>
       </w:r>
-      <w:r>
-        <w:rPr>
-          <w:lang w:val="en-US"/>
-        </w:rPr>
-        <w:t>hashmap</w:t>
-      </w:r>
-      <w:r>
-        <w:rPr>
-          <w:lang w:val="en-US"/>
-        </w:rPr>
-        <w:t xml:space="preserve">s and anonymize only </w:t>
+      <w:proofErr w:type="spellStart"/>
+      <w:r>
+        <w:rPr>
+          <w:lang w:val="en-US"/>
+        </w:rPr>
+        <w:t>hashmaps</w:t>
+      </w:r>
+      <w:proofErr w:type="spellEnd"/>
+      <w:r>
+        <w:rPr>
+          <w:lang w:val="en-US"/>
+        </w:rPr>
+        <w:t xml:space="preserve"> and anonymize only </w:t>
       </w:r>
       <w:r>
         <w:rPr>
@@ -4781,7 +5534,39 @@
           <w:rFonts w:asciiTheme="majorHAnsi" w:hAnsiTheme="majorHAnsi"/>
           <w:lang w:val="en-US"/>
         </w:rPr>
-        <w:t xml:space="preserve">. Anonymisation process in Shanoir </w:t>
+        <w:t xml:space="preserve">. </w:t>
+      </w:r>
+      <w:proofErr w:type="spellStart"/>
+      <w:r>
+        <w:rPr>
+          <w:rFonts w:asciiTheme="majorHAnsi" w:hAnsiTheme="majorHAnsi"/>
+          <w:lang w:val="en-US"/>
+        </w:rPr>
+        <w:t>Anonymisation</w:t>
+      </w:r>
+      <w:proofErr w:type="spellEnd"/>
+      <w:r>
+        <w:rPr>
+          <w:rFonts w:asciiTheme="majorHAnsi" w:hAnsiTheme="majorHAnsi"/>
+          <w:lang w:val="en-US"/>
+        </w:rPr>
+        <w:t xml:space="preserve"> process in </w:t>
+      </w:r>
+      <w:proofErr w:type="spellStart"/>
+      <w:r>
+        <w:rPr>
+          <w:rFonts w:asciiTheme="majorHAnsi" w:hAnsiTheme="majorHAnsi"/>
+          <w:lang w:val="en-US"/>
+        </w:rPr>
+        <w:t>Shanoir</w:t>
+      </w:r>
+      <w:proofErr w:type="spellEnd"/>
+      <w:r>
+        <w:rPr>
+          <w:rFonts w:asciiTheme="majorHAnsi" w:hAnsiTheme="majorHAnsi"/>
+          <w:lang w:val="en-US"/>
+        </w:rPr>
+        <w:t xml:space="preserve"> </w:t>
       </w:r>
       <w:r>
         <w:rPr>
@@ -4880,8 +5665,33 @@
           <w:rFonts w:asciiTheme="majorHAnsi" w:hAnsiTheme="majorHAnsi"/>
           <w:lang w:val="en-US"/>
         </w:rPr>
-        <w:t>Read DicomObject and create a set of hashmaps</w:t>
-      </w:r>
+        <w:t xml:space="preserve">Read </w:t>
+      </w:r>
+      <w:proofErr w:type="spellStart"/>
+      <w:r>
+        <w:rPr>
+          <w:rFonts w:asciiTheme="majorHAnsi" w:hAnsiTheme="majorHAnsi"/>
+          <w:lang w:val="en-US"/>
+        </w:rPr>
+        <w:t>DicomObject</w:t>
+      </w:r>
+      <w:proofErr w:type="spellEnd"/>
+      <w:r>
+        <w:rPr>
+          <w:rFonts w:asciiTheme="majorHAnsi" w:hAnsiTheme="majorHAnsi"/>
+          <w:lang w:val="en-US"/>
+        </w:rPr>
+        <w:t xml:space="preserve"> and create a set of </w:t>
+      </w:r>
+      <w:proofErr w:type="spellStart"/>
+      <w:r>
+        <w:rPr>
+          <w:rFonts w:asciiTheme="majorHAnsi" w:hAnsiTheme="majorHAnsi"/>
+          <w:lang w:val="en-US"/>
+        </w:rPr>
+        <w:t>hashmaps</w:t>
+      </w:r>
+      <w:proofErr w:type="spellEnd"/>
     </w:p>
     <w:p>
       <w:pPr>
@@ -4971,14 +5781,7 @@
           <w:rFonts w:asciiTheme="majorHAnsi" w:hAnsiTheme="majorHAnsi"/>
           <w:lang w:val="en-US"/>
         </w:rPr>
-        <w:t xml:space="preserve">Read </w:t>
-      </w:r>
-      <w:r>
-        <w:rPr>
-          <w:rFonts w:asciiTheme="majorHAnsi" w:hAnsiTheme="majorHAnsi"/>
-          <w:lang w:val="en-US"/>
-        </w:rPr>
-        <w:t>anonymization file</w:t>
+        <w:t>Read anonymization file</w:t>
       </w:r>
     </w:p>
     <w:p>
@@ -4999,13 +5802,21 @@
         <w:rPr>
           <w:lang w:val="en-US"/>
         </w:rPr>
-        <w:t>Technical Specification of Shanoir NG Anonymization</w:t>
-      </w:r>
-      <w:r>
-        <w:rPr>
-          <w:lang w:val="en-US"/>
-        </w:rPr>
-        <w:t xml:space="preserve"> V3</w:t>
+        <w:t xml:space="preserve">Technical Specification of </w:t>
+      </w:r>
+      <w:proofErr w:type="spellStart"/>
+      <w:r>
+        <w:rPr>
+          <w:lang w:val="en-US"/>
+        </w:rPr>
+        <w:t>Shanoir</w:t>
+      </w:r>
+      <w:proofErr w:type="spellEnd"/>
+      <w:r>
+        <w:rPr>
+          <w:lang w:val="en-US"/>
+        </w:rPr>
+        <w:t xml:space="preserve"> NG Anonymization V3</w:t>
       </w:r>
     </w:p>
     <w:p>
@@ -5019,13 +5830,97 @@
         <w:rPr>
           <w:lang w:val="en-US"/>
         </w:rPr>
-        <w:t xml:space="preserve">The objective of this conception is to create a hashmap of tags that are present in the dicom image and need to be anonymized. </w:t>
-      </w:r>
-      <w:r>
-        <w:rPr>
-          <w:lang w:val="en-US"/>
-        </w:rPr>
-        <w:t>Thus, the anonymization service reads the xml anonymization file and creates hashmaps as depicted by figure 9. Then, reads the dicom image and store only the dicoms to be anonymized in an hashmap&lt;Integer, String&gt;</w:t>
+        <w:t xml:space="preserve">The objective of this conception is to create a </w:t>
+      </w:r>
+      <w:proofErr w:type="spellStart"/>
+      <w:r>
+        <w:rPr>
+          <w:lang w:val="en-US"/>
+        </w:rPr>
+        <w:t>hashmap</w:t>
+      </w:r>
+      <w:proofErr w:type="spellEnd"/>
+      <w:r>
+        <w:rPr>
+          <w:lang w:val="en-US"/>
+        </w:rPr>
+        <w:t xml:space="preserve"> of tags that are present in the </w:t>
+      </w:r>
+      <w:proofErr w:type="spellStart"/>
+      <w:r>
+        <w:rPr>
+          <w:lang w:val="en-US"/>
+        </w:rPr>
+        <w:t>dicom</w:t>
+      </w:r>
+      <w:proofErr w:type="spellEnd"/>
+      <w:r>
+        <w:rPr>
+          <w:lang w:val="en-US"/>
+        </w:rPr>
+        <w:t xml:space="preserve"> image and need to be anonymized. </w:t>
+      </w:r>
+      <w:r>
+        <w:rPr>
+          <w:lang w:val="en-US"/>
+        </w:rPr>
+        <w:t xml:space="preserve">Thus, the anonymization service reads the xml anonymization file and creates </w:t>
+      </w:r>
+      <w:proofErr w:type="spellStart"/>
+      <w:r>
+        <w:rPr>
+          <w:lang w:val="en-US"/>
+        </w:rPr>
+        <w:t>hashmaps</w:t>
+      </w:r>
+      <w:proofErr w:type="spellEnd"/>
+      <w:r>
+        <w:rPr>
+          <w:lang w:val="en-US"/>
+        </w:rPr>
+        <w:t xml:space="preserve"> as depicted by figure 9. Then, reads the </w:t>
+      </w:r>
+      <w:proofErr w:type="spellStart"/>
+      <w:r>
+        <w:rPr>
+          <w:lang w:val="en-US"/>
+        </w:rPr>
+        <w:t>dicom</w:t>
+      </w:r>
+      <w:proofErr w:type="spellEnd"/>
+      <w:r>
+        <w:rPr>
+          <w:lang w:val="en-US"/>
+        </w:rPr>
+        <w:t xml:space="preserve"> image and store only the </w:t>
+      </w:r>
+      <w:proofErr w:type="spellStart"/>
+      <w:r>
+        <w:rPr>
+          <w:lang w:val="en-US"/>
+        </w:rPr>
+        <w:t>dicoms</w:t>
+      </w:r>
+      <w:proofErr w:type="spellEnd"/>
+      <w:r>
+        <w:rPr>
+          <w:lang w:val="en-US"/>
+        </w:rPr>
+        <w:t xml:space="preserve"> to be anonymized in an </w:t>
+      </w:r>
+      <w:proofErr w:type="spellStart"/>
+      <w:r>
+        <w:rPr>
+          <w:lang w:val="en-US"/>
+        </w:rPr>
+        <w:t>hashmap</w:t>
+      </w:r>
+      <w:proofErr w:type="spellEnd"/>
+      <w:r>
+        <w:rPr>
+          <w:lang w:val="en-US"/>
+        </w:rPr>
+        <w:t>&lt;Integer, String&gt;</w:t>
       </w:r>
       <w:r>
         <w:rPr>
@@ -5057,13 +5952,39 @@
         </w:rPr>
         <w:t>s</w:t>
       </w:r>
-      <w:bookmarkStart w:id="24" w:name="_GoBack"/>
-      <w:bookmarkEnd w:id="24"/>
-      <w:r>
-        <w:rPr>
-          <w:lang w:val="en-US"/>
-        </w:rPr>
-        <w:t xml:space="preserve"> the tags in the hashmap based on theire basic profile as depicted by figure 10.</w:t>
+      <w:r>
+        <w:rPr>
+          <w:lang w:val="en-US"/>
+        </w:rPr>
+        <w:t xml:space="preserve"> the tags in the </w:t>
+      </w:r>
+      <w:proofErr w:type="spellStart"/>
+      <w:r>
+        <w:rPr>
+          <w:lang w:val="en-US"/>
+        </w:rPr>
+        <w:t>hashmap</w:t>
+      </w:r>
+      <w:proofErr w:type="spellEnd"/>
+      <w:r>
+        <w:rPr>
+          <w:lang w:val="en-US"/>
+        </w:rPr>
+        <w:t xml:space="preserve"> based on </w:t>
+      </w:r>
+      <w:proofErr w:type="spellStart"/>
+      <w:r>
+        <w:rPr>
+          <w:lang w:val="en-US"/>
+        </w:rPr>
+        <w:t>theire</w:t>
+      </w:r>
+      <w:proofErr w:type="spellEnd"/>
+      <w:r>
+        <w:rPr>
+          <w:lang w:val="en-US"/>
+        </w:rPr>
+        <w:t xml:space="preserve"> basic profile as depicted by figure 10.</w:t>
       </w:r>
     </w:p>
     <w:p>
@@ -5129,6 +6050,8 @@
           <w:lang w:val="en-US"/>
         </w:rPr>
       </w:pPr>
+      <w:bookmarkStart w:id="24" w:name="_GoBack"/>
+      <w:bookmarkEnd w:id="24"/>
       <w:r>
         <w:rPr>
           <w:rFonts w:asciiTheme="majorHAnsi" w:hAnsiTheme="majorHAnsi"/>
@@ -5141,7 +6064,39 @@
           <w:rFonts w:asciiTheme="majorHAnsi" w:hAnsiTheme="majorHAnsi"/>
           <w:lang w:val="en-US"/>
         </w:rPr>
-        <w:t xml:space="preserve">. Anonymisation process in Shanoir </w:t>
+        <w:t xml:space="preserve">. </w:t>
+      </w:r>
+      <w:proofErr w:type="spellStart"/>
+      <w:r>
+        <w:rPr>
+          <w:rFonts w:asciiTheme="majorHAnsi" w:hAnsiTheme="majorHAnsi"/>
+          <w:lang w:val="en-US"/>
+        </w:rPr>
+        <w:t>Anonymisation</w:t>
+      </w:r>
+      <w:proofErr w:type="spellEnd"/>
+      <w:r>
+        <w:rPr>
+          <w:rFonts w:asciiTheme="majorHAnsi" w:hAnsiTheme="majorHAnsi"/>
+          <w:lang w:val="en-US"/>
+        </w:rPr>
+        <w:t xml:space="preserve"> process in </w:t>
+      </w:r>
+      <w:proofErr w:type="spellStart"/>
+      <w:r>
+        <w:rPr>
+          <w:rFonts w:asciiTheme="majorHAnsi" w:hAnsiTheme="majorHAnsi"/>
+          <w:lang w:val="en-US"/>
+        </w:rPr>
+        <w:t>Shanoir</w:t>
+      </w:r>
+      <w:proofErr w:type="spellEnd"/>
+      <w:r>
+        <w:rPr>
+          <w:rFonts w:asciiTheme="majorHAnsi" w:hAnsiTheme="majorHAnsi"/>
+          <w:lang w:val="en-US"/>
+        </w:rPr>
+        <w:t xml:space="preserve"> </w:t>
       </w:r>
       <w:r>
         <w:rPr>
@@ -5216,14 +6171,15 @@
       <w:pPr>
         <w:jc w:val="center"/>
         <w:rPr>
-          <w:lang w:val="en-US"/>
-        </w:rPr>
-      </w:pPr>
-      <w:r>
-        <w:rPr>
           <w:rFonts w:asciiTheme="majorHAnsi" w:hAnsiTheme="majorHAnsi"/>
           <w:lang w:val="en-US"/>
         </w:rPr>
+      </w:pPr>
+      <w:r>
+        <w:rPr>
+          <w:rFonts w:asciiTheme="majorHAnsi" w:hAnsiTheme="majorHAnsi"/>
+          <w:lang w:val="en-US"/>
+        </w:rPr>
         <w:t>Figure 11</w:t>
       </w:r>
       <w:r>
@@ -5238,15 +6194,126 @@
           <w:rFonts w:asciiTheme="majorHAnsi" w:hAnsiTheme="majorHAnsi"/>
           <w:lang w:val="en-US"/>
         </w:rPr>
-        <w:t xml:space="preserve">Read DicomObject and create a </w:t>
-      </w:r>
+        <w:t xml:space="preserve">Read </w:t>
+      </w:r>
+      <w:proofErr w:type="spellStart"/>
       <w:r>
         <w:rPr>
           <w:rFonts w:asciiTheme="majorHAnsi" w:hAnsiTheme="majorHAnsi"/>
           <w:lang w:val="en-US"/>
         </w:rPr>
-        <w:t>hashmap of tags to anonymise</w:t>
-      </w:r>
+        <w:t>DicomObject</w:t>
+      </w:r>
+      <w:proofErr w:type="spellEnd"/>
+      <w:r>
+        <w:rPr>
+          <w:rFonts w:asciiTheme="majorHAnsi" w:hAnsiTheme="majorHAnsi"/>
+          <w:lang w:val="en-US"/>
+        </w:rPr>
+        <w:t xml:space="preserve"> and create a </w:t>
+      </w:r>
+      <w:proofErr w:type="spellStart"/>
+      <w:r>
+        <w:rPr>
+          <w:rFonts w:asciiTheme="majorHAnsi" w:hAnsiTheme="majorHAnsi"/>
+          <w:lang w:val="en-US"/>
+        </w:rPr>
+        <w:t>hashmap</w:t>
+      </w:r>
+      <w:proofErr w:type="spellEnd"/>
+      <w:r>
+        <w:rPr>
+          <w:rFonts w:asciiTheme="majorHAnsi" w:hAnsiTheme="majorHAnsi"/>
+          <w:lang w:val="en-US"/>
+        </w:rPr>
+        <w:t xml:space="preserve"> of tags to </w:t>
+      </w:r>
+      <w:proofErr w:type="spellStart"/>
+      <w:r>
+        <w:rPr>
+          <w:rFonts w:asciiTheme="majorHAnsi" w:hAnsiTheme="majorHAnsi"/>
+          <w:lang w:val="en-US"/>
+        </w:rPr>
+        <w:t>anonymise</w:t>
+      </w:r>
+      <w:proofErr w:type="spellEnd"/>
+    </w:p>
+    <w:p>
+      <w:pPr>
+        <w:pStyle w:val="Titre3"/>
+        <w:rPr>
+          <w:lang w:val="en-US"/>
+        </w:rPr>
+      </w:pPr>
+      <w:r>
+        <w:rPr>
+          <w:lang w:val="en-US"/>
+        </w:rPr>
+        <w:t>Email</w:t>
+      </w:r>
+    </w:p>
+    <w:p>
+      <w:pPr>
+        <w:rPr>
+          <w:lang w:val="en-US"/>
+        </w:rPr>
+      </w:pPr>
+      <w:r>
+        <w:rPr>
+          <w:highlight w:val="yellow"/>
+          <w:lang w:val="en-US"/>
+        </w:rPr>
+        <w:t>Send email</w:t>
+      </w:r>
+    </w:p>
+    <w:p>
+      <w:pPr>
+        <w:rPr>
+          <w:lang w:val="en-US"/>
+        </w:rPr>
+      </w:pPr>
+      <w:r>
+        <w:rPr>
+          <w:highlight w:val="yellow"/>
+          <w:lang w:val="en-US"/>
+        </w:rPr>
+        <w:t>Define email content and when it is sent.</w:t>
+      </w:r>
+    </w:p>
+    <w:p>
+      <w:pPr>
+        <w:pStyle w:val="Titre3"/>
+        <w:rPr>
+          <w:lang w:val="en-US"/>
+        </w:rPr>
+      </w:pPr>
+      <w:r>
+        <w:rPr>
+          <w:lang w:val="en-US"/>
+        </w:rPr>
+        <w:t>New folders</w:t>
+      </w:r>
+    </w:p>
+    <w:p>
+      <w:pPr>
+        <w:rPr>
+          <w:lang w:val="en-US"/>
+        </w:rPr>
+      </w:pPr>
+      <w:r>
+        <w:rPr>
+          <w:highlight w:val="yellow"/>
+          <w:lang w:val="en-US"/>
+        </w:rPr>
+        <w:t>TODO</w:t>
+      </w:r>
+    </w:p>
+    <w:p>
+      <w:pPr>
+        <w:rPr>
+          <w:lang w:val="en-US"/>
+        </w:rPr>
+      </w:pPr>
     </w:p>
     <w:sectPr>
       <w:pgSz w:w="11906" w:h="16838"/>
@@ -6503,6 +7570,119 @@
     </w:lvl>
   </w:abstractNum>
   <w:abstractNum w:abstractNumId="11" w15:restartNumberingAfterBreak="0">
+    <w:nsid w:val="433F0016"/>
+    <w:multiLevelType w:val="hybridMultilevel"/>
+    <w:tmpl w:val="D1486CE6"/>
+    <w:lvl w:ilvl="0" w:tplc="040C0001">
+      <w:start w:val="1"/>
+      <w:numFmt w:val="bullet"/>
+      <w:lvlText w:val=""/>
+      <w:lvlJc w:val="left"/>
+      <w:pPr>
+        <w:ind w:left="720" w:hanging="360"/>
+      </w:pPr>
+      <w:rPr>
+        <w:rFonts w:ascii="Symbol" w:hAnsi="Symbol" w:hint="default"/>
+      </w:rPr>
+    </w:lvl>
+    <w:lvl w:ilvl="1" w:tplc="040C0003" w:tentative="1">
+      <w:start w:val="1"/>
+      <w:numFmt w:val="bullet"/>
+      <w:lvlText w:val="o"/>
+      <w:lvlJc w:val="left"/>
+      <w:pPr>
+        <w:ind w:left="1440" w:hanging="360"/>
+      </w:pPr>
+      <w:rPr>
+        <w:rFonts w:ascii="Courier New" w:hAnsi="Courier New" w:cs="Courier New" w:hint="default"/>
+      </w:rPr>
+    </w:lvl>
+    <w:lvl w:ilvl="2" w:tplc="040C0005" w:tentative="1">
+      <w:start w:val="1"/>
+      <w:numFmt w:val="bullet"/>
+      <w:lvlText w:val=""/>
+      <w:lvlJc w:val="left"/>
+      <w:pPr>
+        <w:ind w:left="2160" w:hanging="360"/>
+      </w:pPr>
+      <w:rPr>
+        <w:rFonts w:ascii="Wingdings" w:hAnsi="Wingdings" w:hint="default"/>
+      </w:rPr>
+    </w:lvl>
+    <w:lvl w:ilvl="3" w:tplc="040C0001" w:tentative="1">
+      <w:start w:val="1"/>
+      <w:numFmt w:val="bullet"/>
+      <w:lvlText w:val=""/>
+      <w:lvlJc w:val="left"/>
+      <w:pPr>
+        <w:ind w:left="2880" w:hanging="360"/>
+      </w:pPr>
+      <w:rPr>
+        <w:rFonts w:ascii="Symbol" w:hAnsi="Symbol" w:hint="default"/>
+      </w:rPr>
+    </w:lvl>
+    <w:lvl w:ilvl="4" w:tplc="040C0003" w:tentative="1">
+      <w:start w:val="1"/>
+      <w:numFmt w:val="bullet"/>
+      <w:lvlText w:val="o"/>
+      <w:lvlJc w:val="left"/>
+      <w:pPr>
+        <w:ind w:left="3600" w:hanging="360"/>
+      </w:pPr>
+      <w:rPr>
+        <w:rFonts w:ascii="Courier New" w:hAnsi="Courier New" w:cs="Courier New" w:hint="default"/>
+      </w:rPr>
+    </w:lvl>
+    <w:lvl w:ilvl="5" w:tplc="040C0005" w:tentative="1">
+      <w:start w:val="1"/>
+      <w:numFmt w:val="bullet"/>
+      <w:lvlText w:val=""/>
+      <w:lvlJc w:val="left"/>
+      <w:pPr>
+        <w:ind w:left="4320" w:hanging="360"/>
+      </w:pPr>
+      <w:rPr>
+        <w:rFonts w:ascii="Wingdings" w:hAnsi="Wingdings" w:hint="default"/>
+      </w:rPr>
+    </w:lvl>
+    <w:lvl w:ilvl="6" w:tplc="040C0001" w:tentative="1">
+      <w:start w:val="1"/>
+      <w:numFmt w:val="bullet"/>
+      <w:lvlText w:val=""/>
+      <w:lvlJc w:val="left"/>
+      <w:pPr>
+        <w:ind w:left="5040" w:hanging="360"/>
+      </w:pPr>
+      <w:rPr>
+        <w:rFonts w:ascii="Symbol" w:hAnsi="Symbol" w:hint="default"/>
+      </w:rPr>
+    </w:lvl>
+    <w:lvl w:ilvl="7" w:tplc="040C0003" w:tentative="1">
+      <w:start w:val="1"/>
+      <w:numFmt w:val="bullet"/>
+      <w:lvlText w:val="o"/>
+      <w:lvlJc w:val="left"/>
+      <w:pPr>
+        <w:ind w:left="5760" w:hanging="360"/>
+      </w:pPr>
+      <w:rPr>
+        <w:rFonts w:ascii="Courier New" w:hAnsi="Courier New" w:cs="Courier New" w:hint="default"/>
+      </w:rPr>
+    </w:lvl>
+    <w:lvl w:ilvl="8" w:tplc="040C0005" w:tentative="1">
+      <w:start w:val="1"/>
+      <w:numFmt w:val="bullet"/>
+      <w:lvlText w:val=""/>
+      <w:lvlJc w:val="left"/>
+      <w:pPr>
+        <w:ind w:left="6480" w:hanging="360"/>
+      </w:pPr>
+      <w:rPr>
+        <w:rFonts w:ascii="Wingdings" w:hAnsi="Wingdings" w:hint="default"/>
+      </w:rPr>
+    </w:lvl>
+  </w:abstractNum>
+  <w:abstractNum w:abstractNumId="12" w15:restartNumberingAfterBreak="0">
     <w:nsid w:val="47485765"/>
     <w:multiLevelType w:val="multilevel"/>
     <w:tmpl w:val="E7261D5E"/>
@@ -6591,7 +7771,7 @@
       </w:pPr>
     </w:lvl>
   </w:abstractNum>
-  <w:abstractNum w:abstractNumId="12" w15:restartNumberingAfterBreak="0">
+  <w:abstractNum w:abstractNumId="13" w15:restartNumberingAfterBreak="0">
     <w:nsid w:val="52CA57A9"/>
     <w:multiLevelType w:val="hybridMultilevel"/>
     <w:tmpl w:val="396E9380"/>
@@ -6704,7 +7884,7 @@
       </w:rPr>
     </w:lvl>
   </w:abstractNum>
-  <w:abstractNum w:abstractNumId="13" w15:restartNumberingAfterBreak="0">
+  <w:abstractNum w:abstractNumId="14" w15:restartNumberingAfterBreak="0">
     <w:nsid w:val="552D5506"/>
     <w:multiLevelType w:val="hybridMultilevel"/>
     <w:tmpl w:val="69B01406"/>
@@ -6816,7 +7996,7 @@
       </w:rPr>
     </w:lvl>
   </w:abstractNum>
-  <w:abstractNum w:abstractNumId="14" w15:restartNumberingAfterBreak="0">
+  <w:abstractNum w:abstractNumId="15" w15:restartNumberingAfterBreak="0">
     <w:nsid w:val="582F51AC"/>
     <w:multiLevelType w:val="hybridMultilevel"/>
     <w:tmpl w:val="FA8EE17C"/>
@@ -6929,7 +8109,7 @@
       </w:rPr>
     </w:lvl>
   </w:abstractNum>
-  <w:abstractNum w:abstractNumId="15" w15:restartNumberingAfterBreak="0">
+  <w:abstractNum w:abstractNumId="16" w15:restartNumberingAfterBreak="0">
     <w:nsid w:val="60B96FDC"/>
     <w:multiLevelType w:val="hybridMultilevel"/>
     <w:tmpl w:val="74E273D8"/>
@@ -7042,7 +8222,7 @@
       </w:rPr>
     </w:lvl>
   </w:abstractNum>
-  <w:abstractNum w:abstractNumId="16" w15:restartNumberingAfterBreak="0">
+  <w:abstractNum w:abstractNumId="17" w15:restartNumberingAfterBreak="0">
     <w:nsid w:val="62466FF1"/>
     <w:multiLevelType w:val="hybridMultilevel"/>
     <w:tmpl w:val="60A895CE"/>
@@ -7155,7 +8335,7 @@
       </w:rPr>
     </w:lvl>
   </w:abstractNum>
-  <w:abstractNum w:abstractNumId="17" w15:restartNumberingAfterBreak="0">
+  <w:abstractNum w:abstractNumId="18" w15:restartNumberingAfterBreak="0">
     <w:nsid w:val="64974BE7"/>
     <w:multiLevelType w:val="hybridMultilevel"/>
     <w:tmpl w:val="4C060CFE"/>
@@ -7268,7 +8448,7 @@
       </w:rPr>
     </w:lvl>
   </w:abstractNum>
-  <w:abstractNum w:abstractNumId="18" w15:restartNumberingAfterBreak="0">
+  <w:abstractNum w:abstractNumId="19" w15:restartNumberingAfterBreak="0">
     <w:nsid w:val="66F47C06"/>
     <w:multiLevelType w:val="multilevel"/>
     <w:tmpl w:val="040C0025"/>
@@ -7363,7 +8543,7 @@
       </w:pPr>
     </w:lvl>
   </w:abstractNum>
-  <w:abstractNum w:abstractNumId="19" w15:restartNumberingAfterBreak="0">
+  <w:abstractNum w:abstractNumId="20" w15:restartNumberingAfterBreak="0">
     <w:nsid w:val="6DAA6391"/>
     <w:multiLevelType w:val="multilevel"/>
     <w:tmpl w:val="DFFAF35C"/>
@@ -7476,7 +8656,7 @@
       </w:rPr>
     </w:lvl>
   </w:abstractNum>
-  <w:abstractNum w:abstractNumId="20" w15:restartNumberingAfterBreak="0">
+  <w:abstractNum w:abstractNumId="21" w15:restartNumberingAfterBreak="0">
     <w:nsid w:val="6F130444"/>
     <w:multiLevelType w:val="hybridMultilevel"/>
     <w:tmpl w:val="8280F0F0"/>
@@ -7589,7 +8769,7 @@
       </w:rPr>
     </w:lvl>
   </w:abstractNum>
-  <w:abstractNum w:abstractNumId="21" w15:restartNumberingAfterBreak="0">
+  <w:abstractNum w:abstractNumId="22" w15:restartNumberingAfterBreak="0">
     <w:nsid w:val="7689430A"/>
     <w:multiLevelType w:val="hybridMultilevel"/>
     <w:tmpl w:val="1D12843C"/>
@@ -7703,13 +8883,13 @@
     </w:lvl>
   </w:abstractNum>
   <w:num w:numId="1">
-    <w:abstractNumId w:val="18"/>
+    <w:abstractNumId w:val="19"/>
   </w:num>
   <w:num w:numId="2">
-    <w:abstractNumId w:val="20"/>
+    <w:abstractNumId w:val="21"/>
   </w:num>
   <w:num w:numId="3">
-    <w:abstractNumId w:val="12"/>
+    <w:abstractNumId w:val="13"/>
   </w:num>
   <w:num w:numId="4">
     <w:abstractNumId w:val="2"/>
@@ -7718,19 +8898,19 @@
     <w:abstractNumId w:val="3"/>
   </w:num>
   <w:num w:numId="6">
-    <w:abstractNumId w:val="17"/>
+    <w:abstractNumId w:val="18"/>
   </w:num>
   <w:num w:numId="7">
     <w:abstractNumId w:val="4"/>
   </w:num>
   <w:num w:numId="8">
-    <w:abstractNumId w:val="15"/>
+    <w:abstractNumId w:val="16"/>
   </w:num>
   <w:num w:numId="9">
-    <w:abstractNumId w:val="16"/>
+    <w:abstractNumId w:val="17"/>
   </w:num>
   <w:num w:numId="10">
-    <w:abstractNumId w:val="18"/>
+    <w:abstractNumId w:val="19"/>
   </w:num>
   <w:num w:numId="11">
     <w:abstractNumId w:val="7"/>
@@ -7739,25 +8919,25 @@
     <w:abstractNumId w:val="9"/>
   </w:num>
   <w:num w:numId="13">
-    <w:abstractNumId w:val="13"/>
+    <w:abstractNumId w:val="14"/>
   </w:num>
   <w:num w:numId="14">
     <w:abstractNumId w:val="5"/>
   </w:num>
   <w:num w:numId="15">
-    <w:abstractNumId w:val="18"/>
+    <w:abstractNumId w:val="19"/>
   </w:num>
   <w:num w:numId="16">
-    <w:abstractNumId w:val="11"/>
+    <w:abstractNumId w:val="12"/>
   </w:num>
   <w:num w:numId="17">
     <w:abstractNumId w:val="8"/>
   </w:num>
   <w:num w:numId="18">
-    <w:abstractNumId w:val="18"/>
+    <w:abstractNumId w:val="19"/>
   </w:num>
   <w:num w:numId="19">
-    <w:abstractNumId w:val="18"/>
+    <w:abstractNumId w:val="19"/>
     <w:lvlOverride w:ilvl="0">
       <w:startOverride w:val="2"/>
     </w:lvlOverride>
@@ -7769,10 +8949,10 @@
     </w:lvlOverride>
   </w:num>
   <w:num w:numId="20">
-    <w:abstractNumId w:val="19"/>
+    <w:abstractNumId w:val="20"/>
   </w:num>
   <w:num w:numId="21">
-    <w:abstractNumId w:val="14"/>
+    <w:abstractNumId w:val="15"/>
   </w:num>
   <w:num w:numId="22">
     <w:abstractNumId w:val="10"/>
@@ -7781,13 +8961,16 @@
     <w:abstractNumId w:val="0"/>
   </w:num>
   <w:num w:numId="24">
-    <w:abstractNumId w:val="21"/>
+    <w:abstractNumId w:val="22"/>
   </w:num>
   <w:num w:numId="25">
     <w:abstractNumId w:val="6"/>
   </w:num>
   <w:num w:numId="26">
     <w:abstractNumId w:val="1"/>
+  </w:num>
+  <w:num w:numId="27">
+    <w:abstractNumId w:val="11"/>
   </w:num>
 </w:numbering>
 </file>
@@ -9000,7 +10183,7 @@
 </file>
 
 <file path=customXml/itemProps1.xml><?xml version="1.0" encoding="utf-8"?>
-<ds:datastoreItem xmlns:ds="http://schemas.openxmlformats.org/officeDocument/2006/customXml" ds:itemID="{7DED303B-4553-4D3E-B1EB-2C180DBE6139}">
+<ds:datastoreItem xmlns:ds="http://schemas.openxmlformats.org/officeDocument/2006/customXml" ds:itemID="{EB704A6C-B2B7-4E6E-9C5D-4FFFCB2793B2}">
   <ds:schemaRefs>
     <ds:schemaRef ds:uri="http://schemas.openxmlformats.org/officeDocument/2006/bibliography"/>
   </ds:schemaRefs>

</xml_diff>